<commit_message>
updated the python manual
</commit_message>
<xml_diff>
--- a/Chip_Validation_Python_Manual.docx
+++ b/Chip_Validation_Python_Manual.docx
@@ -163,7 +163,13 @@
               <w:rPr>
                 <w:szCs w:val="80"/>
               </w:rPr>
-              <w:t>Version 1.0</w:t>
+              <w:t>Version 1.</w:t>
+            </w:r>
+            <w:r>
+              <w:rPr>
+                <w:szCs w:val="80"/>
+              </w:rPr>
+              <w:t>1</w:t>
             </w:r>
             <w:r>
               <w:rPr>
@@ -1105,31 +1111,16 @@
       <w:pPr>
         <w:pStyle w:val="HeadingToc"/>
       </w:pPr>
-      <w:r>
-        <w:fldChar w:fldCharType="begin"/>
-      </w:r>
-      <w:r>
-        <w:instrText xml:space="preserve"> TOC \h \z \c "Figure" </w:instrText>
-      </w:r>
-      <w:r>
-        <w:fldChar w:fldCharType="separate"/>
-      </w:r>
-      <w:r>
-        <w:rPr>
-          <w:b w:val="0"/>
-          <w:bCs w:val="0"/>
-          <w:noProof/>
-        </w:rPr>
-        <w:t>No table of figures entries found.</w:t>
-      </w:r>
-      <w:r>
-        <w:rPr>
-          <w:b w:val="0"/>
-          <w:bCs w:val="0"/>
-          <w:noProof/>
-        </w:rPr>
-        <w:fldChar w:fldCharType="end"/>
-      </w:r>
+      <w:fldSimple w:instr=" TOC \h \z \c &quot;Figure&quot; ">
+        <w:r>
+          <w:rPr>
+            <w:b w:val="0"/>
+            <w:bCs w:val="0"/>
+            <w:noProof/>
+          </w:rPr>
+          <w:t>No table of figures entries found.</w:t>
+        </w:r>
+      </w:fldSimple>
     </w:p>
     <w:p>
       <w:pPr>
@@ -1552,6 +1543,51 @@
                 <w:lang w:bidi="he-IL"/>
               </w:rPr>
             </w:pPr>
+            <w:r>
+              <w:rPr>
+                <w:color w:val="000000"/>
+                <w:w w:val="0"/>
+                <w:szCs w:val="18"/>
+                <w:lang w:bidi="he-IL"/>
+              </w:rPr>
+              <w:fldChar w:fldCharType="begin"/>
+            </w:r>
+            <w:r>
+              <w:rPr>
+                <w:color w:val="000000"/>
+                <w:w w:val="0"/>
+                <w:szCs w:val="18"/>
+                <w:lang w:bidi="he-IL"/>
+              </w:rPr>
+              <w:instrText xml:space="preserve"> DOCPROPERTY  DocProdVer  \* MERGEFORMAT </w:instrText>
+            </w:r>
+            <w:r>
+              <w:rPr>
+                <w:color w:val="000000"/>
+                <w:w w:val="0"/>
+                <w:szCs w:val="18"/>
+                <w:lang w:bidi="he-IL"/>
+              </w:rPr>
+              <w:fldChar w:fldCharType="separate"/>
+            </w:r>
+            <w:r>
+              <w:rPr>
+                <w:color w:val="000000"/>
+                <w:w w:val="0"/>
+                <w:szCs w:val="18"/>
+                <w:lang w:bidi="he-IL"/>
+              </w:rPr>
+              <w:t>Version 1.0</w:t>
+            </w:r>
+            <w:r>
+              <w:rPr>
+                <w:color w:val="000000"/>
+                <w:w w:val="0"/>
+                <w:szCs w:val="18"/>
+                <w:lang w:bidi="he-IL"/>
+              </w:rPr>
+              <w:fldChar w:fldCharType="end"/>
+            </w:r>
           </w:p>
         </w:tc>
         <w:tc>
@@ -1572,6 +1608,15 @@
                 <w:lang w:bidi="he-IL"/>
               </w:rPr>
             </w:pPr>
+            <w:r>
+              <w:rPr>
+                <w:color w:val="000000"/>
+                <w:w w:val="0"/>
+                <w:szCs w:val="18"/>
+                <w:lang w:bidi="he-IL"/>
+              </w:rPr>
+              <w:t>1-Mar-17</w:t>
+            </w:r>
           </w:p>
         </w:tc>
         <w:tc>
@@ -1593,6 +1638,15 @@
                 <w:lang w:bidi="he-IL"/>
               </w:rPr>
             </w:pPr>
+            <w:r>
+              <w:rPr>
+                <w:color w:val="000000"/>
+                <w:w w:val="0"/>
+                <w:szCs w:val="18"/>
+                <w:lang w:bidi="he-IL"/>
+              </w:rPr>
+              <w:t>update</w:t>
+            </w:r>
           </w:p>
         </w:tc>
         <w:tc>
@@ -1614,6 +1668,15 @@
                 <w:lang w:bidi="he-IL"/>
               </w:rPr>
             </w:pPr>
+            <w:r>
+              <w:rPr>
+                <w:color w:val="000000"/>
+                <w:w w:val="0"/>
+                <w:szCs w:val="18"/>
+                <w:lang w:bidi="he-IL"/>
+              </w:rPr>
+              <w:t>Bar Kristal</w:t>
+            </w:r>
           </w:p>
         </w:tc>
       </w:tr>
@@ -1632,6 +1695,8 @@
         </w:rPr>
         <w:br w:type="page"/>
       </w:r>
+      <w:bookmarkStart w:id="16" w:name="_GoBack"/>
+      <w:bookmarkEnd w:id="16"/>
     </w:p>
     <w:p>
       <w:pPr>
@@ -1643,15 +1708,15 @@
         </w:tabs>
         <w:spacing w:before="240" w:after="300"/>
       </w:pPr>
-      <w:bookmarkStart w:id="16" w:name="_Toc413937369"/>
-      <w:bookmarkStart w:id="17" w:name="_Toc472861103"/>
+      <w:bookmarkStart w:id="17" w:name="_Toc413937369"/>
+      <w:bookmarkStart w:id="18" w:name="_Toc472861103"/>
       <w:bookmarkEnd w:id="4"/>
       <w:r>
         <w:lastRenderedPageBreak/>
         <w:t>Introduction</w:t>
       </w:r>
-      <w:bookmarkEnd w:id="16"/>
       <w:bookmarkEnd w:id="17"/>
+      <w:bookmarkEnd w:id="18"/>
     </w:p>
     <w:bookmarkEnd w:id="5"/>
     <w:bookmarkEnd w:id="6"/>
@@ -1701,7 +1766,25 @@
           <w:color w:val="000000"/>
           <w:w w:val="0"/>
         </w:rPr>
-        <w:t>controlling the Lauterbach debugger, serial communication and etc.</w:t>
+        <w:t xml:space="preserve">controlling the </w:t>
+      </w:r>
+      <w:proofErr w:type="spellStart"/>
+      <w:r>
+        <w:rPr>
+          <w:rFonts w:ascii="Arial" w:hAnsi="Arial" w:cs="Arial"/>
+          <w:color w:val="000000"/>
+          <w:w w:val="0"/>
+        </w:rPr>
+        <w:t>Lauterbach</w:t>
+      </w:r>
+      <w:proofErr w:type="spellEnd"/>
+      <w:r>
+        <w:rPr>
+          <w:rFonts w:ascii="Arial" w:hAnsi="Arial" w:cs="Arial"/>
+          <w:color w:val="000000"/>
+          <w:w w:val="0"/>
+        </w:rPr>
+        <w:t xml:space="preserve"> debugger, serial communication and etc.</w:t>
       </w:r>
     </w:p>
     <w:p>
@@ -1762,12 +1845,12 @@
         </w:tabs>
         <w:spacing w:before="240" w:after="300"/>
       </w:pPr>
-      <w:bookmarkStart w:id="18" w:name="_Toc472861104"/>
+      <w:bookmarkStart w:id="19" w:name="_Toc472861104"/>
       <w:r>
         <w:lastRenderedPageBreak/>
         <w:t>Requirements</w:t>
       </w:r>
-      <w:bookmarkEnd w:id="18"/>
+      <w:bookmarkEnd w:id="19"/>
     </w:p>
     <w:p>
       <w:pPr>
@@ -1820,7 +1903,25 @@
           <w:color w:val="000000"/>
           <w:w w:val="0"/>
         </w:rPr>
-        <w:t xml:space="preserve">Coding environment: Komodo IDE/ Windows Visual Studio/ PyCharm/ Note Pad+ </w:t>
+        <w:t xml:space="preserve">Coding environment: Komodo IDE/ Windows Visual Studio/ </w:t>
+      </w:r>
+      <w:proofErr w:type="spellStart"/>
+      <w:r>
+        <w:rPr>
+          <w:rFonts w:ascii="Arial" w:hAnsi="Arial" w:cs="Arial"/>
+          <w:color w:val="000000"/>
+          <w:w w:val="0"/>
+        </w:rPr>
+        <w:t>PyCharm</w:t>
+      </w:r>
+      <w:proofErr w:type="spellEnd"/>
+      <w:r>
+        <w:rPr>
+          <w:rFonts w:ascii="Arial" w:hAnsi="Arial" w:cs="Arial"/>
+          <w:color w:val="000000"/>
+          <w:w w:val="0"/>
+        </w:rPr>
+        <w:t xml:space="preserve">/ Note Pad+ </w:t>
       </w:r>
     </w:p>
     <w:p>
@@ -1843,7 +1944,61 @@
           <w:color w:val="000000"/>
           <w:w w:val="0"/>
         </w:rPr>
-        <w:t>In order to work with Lauterbach: T32 directory need to be saved in ‘c:\T32’, and to contain the python-api files, and the config.t32 file. These files can be found in G:\Chip_Validation\T32_python_api.</w:t>
+        <w:t xml:space="preserve">In order to work with </w:t>
+      </w:r>
+      <w:proofErr w:type="spellStart"/>
+      <w:r>
+        <w:rPr>
+          <w:rFonts w:ascii="Arial" w:hAnsi="Arial" w:cs="Arial"/>
+          <w:color w:val="000000"/>
+          <w:w w:val="0"/>
+        </w:rPr>
+        <w:t>Lauterbach</w:t>
+      </w:r>
+      <w:proofErr w:type="spellEnd"/>
+      <w:r>
+        <w:rPr>
+          <w:rFonts w:ascii="Arial" w:hAnsi="Arial" w:cs="Arial"/>
+          <w:color w:val="000000"/>
+          <w:w w:val="0"/>
+        </w:rPr>
+        <w:t>: T32 directory need to be saved in ‘c</w:t>
+      </w:r>
+      <w:proofErr w:type="gramStart"/>
+      <w:r>
+        <w:rPr>
+          <w:rFonts w:ascii="Arial" w:hAnsi="Arial" w:cs="Arial"/>
+          <w:color w:val="000000"/>
+          <w:w w:val="0"/>
+        </w:rPr>
+        <w:t>:\</w:t>
+      </w:r>
+      <w:proofErr w:type="gramEnd"/>
+      <w:r>
+        <w:rPr>
+          <w:rFonts w:ascii="Arial" w:hAnsi="Arial" w:cs="Arial"/>
+          <w:color w:val="000000"/>
+          <w:w w:val="0"/>
+        </w:rPr>
+        <w:t>T32’, and to contain the python-</w:t>
+      </w:r>
+      <w:proofErr w:type="spellStart"/>
+      <w:r>
+        <w:rPr>
+          <w:rFonts w:ascii="Arial" w:hAnsi="Arial" w:cs="Arial"/>
+          <w:color w:val="000000"/>
+          <w:w w:val="0"/>
+        </w:rPr>
+        <w:t>api</w:t>
+      </w:r>
+      <w:proofErr w:type="spellEnd"/>
+      <w:r>
+        <w:rPr>
+          <w:rFonts w:ascii="Arial" w:hAnsi="Arial" w:cs="Arial"/>
+          <w:color w:val="000000"/>
+          <w:w w:val="0"/>
+        </w:rPr>
+        <w:t xml:space="preserve"> files, and the config.t32 file. These files can be found in G:\Chip_Validation\T32_python_api.</w:t>
       </w:r>
     </w:p>
     <w:p>
@@ -1857,8 +2012,6 @@
           <w:w w:val="0"/>
         </w:rPr>
       </w:pPr>
-      <w:bookmarkStart w:id="19" w:name="_GoBack"/>
-      <w:bookmarkEnd w:id="19"/>
     </w:p>
     <w:p>
       <w:pPr>
@@ -1918,8 +2071,16 @@
         <w:rPr>
           <w:rFonts w:asciiTheme="minorBidi" w:hAnsiTheme="minorBidi" w:cstheme="minorBidi"/>
         </w:rPr>
-        <w:t xml:space="preserve"> and troubleshootings</w:t>
+        <w:t xml:space="preserve"> and </w:t>
       </w:r>
+      <w:proofErr w:type="spellStart"/>
+      <w:r>
+        <w:rPr>
+          <w:rFonts w:asciiTheme="minorBidi" w:hAnsiTheme="minorBidi" w:cstheme="minorBidi"/>
+        </w:rPr>
+        <w:t>troubleshootings</w:t>
+      </w:r>
+      <w:proofErr w:type="spellEnd"/>
       <w:r>
         <w:rPr>
           <w:rFonts w:asciiTheme="minorBidi" w:hAnsiTheme="minorBidi" w:cstheme="minorBidi"/>
@@ -1942,7 +2103,35 @@
         <w:rPr>
           <w:rFonts w:asciiTheme="minorBidi" w:hAnsiTheme="minorBidi" w:cstheme="minorBidi"/>
         </w:rPr>
-        <w:t>just like the classes ‘Int’, ‘Float’ or ‘Str’</w:t>
+        <w:t>just like the classes ‘</w:t>
+      </w:r>
+      <w:proofErr w:type="spellStart"/>
+      <w:r>
+        <w:rPr>
+          <w:rFonts w:asciiTheme="minorBidi" w:hAnsiTheme="minorBidi" w:cstheme="minorBidi"/>
+        </w:rPr>
+        <w:t>Int</w:t>
+      </w:r>
+      <w:proofErr w:type="spellEnd"/>
+      <w:r>
+        <w:rPr>
+          <w:rFonts w:asciiTheme="minorBidi" w:hAnsiTheme="minorBidi" w:cstheme="minorBidi"/>
+        </w:rPr>
+        <w:t>’, ‘Float’ or ‘</w:t>
+      </w:r>
+      <w:proofErr w:type="spellStart"/>
+      <w:r>
+        <w:rPr>
+          <w:rFonts w:asciiTheme="minorBidi" w:hAnsiTheme="minorBidi" w:cstheme="minorBidi"/>
+        </w:rPr>
+        <w:t>Str</w:t>
+      </w:r>
+      <w:proofErr w:type="spellEnd"/>
+      <w:r>
+        <w:rPr>
+          <w:rFonts w:asciiTheme="minorBidi" w:hAnsiTheme="minorBidi" w:cstheme="minorBidi"/>
+        </w:rPr>
+        <w:t>’</w:t>
       </w:r>
       <w:r>
         <w:rPr>
@@ -1998,34 +2187,26 @@
         </w:rPr>
         <w:t xml:space="preserve">follows: </w:t>
       </w:r>
+      <w:proofErr w:type="spellStart"/>
       <w:r>
         <w:rPr>
           <w:rFonts w:asciiTheme="minorBidi" w:hAnsiTheme="minorBidi" w:cstheme="minorBidi"/>
           <w:i/>
           <w:iCs/>
         </w:rPr>
-        <w:t>device_name = DeviceClassName(inputs)</w:t>
+        <w:t>device_name</w:t>
       </w:r>
-      <w:r>
-        <w:rPr>
-          <w:rFonts w:asciiTheme="minorBidi" w:hAnsiTheme="minorBidi" w:cstheme="minorBidi"/>
-        </w:rPr>
-        <w:t xml:space="preserve">. Now </w:t>
-      </w:r>
+      <w:proofErr w:type="spellEnd"/>
       <w:r>
         <w:rPr>
           <w:rFonts w:asciiTheme="minorBidi" w:hAnsiTheme="minorBidi" w:cstheme="minorBidi"/>
           <w:i/>
           <w:iCs/>
         </w:rPr>
-        <w:t>device_name</w:t>
+        <w:t xml:space="preserve"> = </w:t>
       </w:r>
-      <w:r>
-        <w:rPr>
-          <w:rFonts w:asciiTheme="minorBidi" w:hAnsiTheme="minorBidi" w:cstheme="minorBidi"/>
-        </w:rPr>
-        <w:t xml:space="preserve"> is an attribute of the class </w:t>
-      </w:r>
+      <w:proofErr w:type="spellStart"/>
+      <w:proofErr w:type="gramStart"/>
       <w:r>
         <w:rPr>
           <w:rFonts w:asciiTheme="minorBidi" w:hAnsiTheme="minorBidi" w:cstheme="minorBidi"/>
@@ -2034,6 +2215,56 @@
         </w:rPr>
         <w:t>DeviceClassName</w:t>
       </w:r>
+      <w:proofErr w:type="spellEnd"/>
+      <w:r>
+        <w:rPr>
+          <w:rFonts w:asciiTheme="minorBidi" w:hAnsiTheme="minorBidi" w:cstheme="minorBidi"/>
+          <w:i/>
+          <w:iCs/>
+        </w:rPr>
+        <w:t>(</w:t>
+      </w:r>
+      <w:proofErr w:type="gramEnd"/>
+      <w:r>
+        <w:rPr>
+          <w:rFonts w:asciiTheme="minorBidi" w:hAnsiTheme="minorBidi" w:cstheme="minorBidi"/>
+          <w:i/>
+          <w:iCs/>
+        </w:rPr>
+        <w:t>inputs)</w:t>
+      </w:r>
+      <w:r>
+        <w:rPr>
+          <w:rFonts w:asciiTheme="minorBidi" w:hAnsiTheme="minorBidi" w:cstheme="minorBidi"/>
+        </w:rPr>
+        <w:t xml:space="preserve">. Now </w:t>
+      </w:r>
+      <w:proofErr w:type="spellStart"/>
+      <w:r>
+        <w:rPr>
+          <w:rFonts w:asciiTheme="minorBidi" w:hAnsiTheme="minorBidi" w:cstheme="minorBidi"/>
+          <w:i/>
+          <w:iCs/>
+        </w:rPr>
+        <w:t>device_name</w:t>
+      </w:r>
+      <w:proofErr w:type="spellEnd"/>
+      <w:r>
+        <w:rPr>
+          <w:rFonts w:asciiTheme="minorBidi" w:hAnsiTheme="minorBidi" w:cstheme="minorBidi"/>
+        </w:rPr>
+        <w:t xml:space="preserve"> is an attribute of the class </w:t>
+      </w:r>
+      <w:proofErr w:type="spellStart"/>
+      <w:r>
+        <w:rPr>
+          <w:rFonts w:asciiTheme="minorBidi" w:hAnsiTheme="minorBidi" w:cstheme="minorBidi"/>
+          <w:i/>
+          <w:iCs/>
+        </w:rPr>
+        <w:t>DeviceClassName</w:t>
+      </w:r>
+      <w:proofErr w:type="spellEnd"/>
       <w:r>
         <w:rPr>
           <w:rFonts w:asciiTheme="minorBidi" w:hAnsiTheme="minorBidi" w:cstheme="minorBidi"/>
@@ -2054,6 +2285,7 @@
         </w:rPr>
         <w:t xml:space="preserve"> calling:  </w:t>
       </w:r>
+      <w:proofErr w:type="spellStart"/>
       <w:r>
         <w:rPr>
           <w:rFonts w:asciiTheme="minorBidi" w:hAnsiTheme="minorBidi" w:cstheme="minorBidi"/>
@@ -2078,13 +2310,70 @@
           <w:i/>
           <w:iCs/>
         </w:rPr>
-        <w:t>do_something().</w:t>
+        <w:t>do_</w:t>
+      </w:r>
+      <w:proofErr w:type="gramStart"/>
+      <w:r>
+        <w:rPr>
+          <w:rFonts w:asciiTheme="minorBidi" w:hAnsiTheme="minorBidi" w:cstheme="minorBidi"/>
+          <w:i/>
+          <w:iCs/>
+        </w:rPr>
+        <w:t>something</w:t>
+      </w:r>
+      <w:proofErr w:type="spellEnd"/>
+      <w:r>
+        <w:rPr>
+          <w:rFonts w:asciiTheme="minorBidi" w:hAnsiTheme="minorBidi" w:cstheme="minorBidi"/>
+          <w:i/>
+          <w:iCs/>
+        </w:rPr>
+        <w:t>(</w:t>
+      </w:r>
+      <w:proofErr w:type="gramEnd"/>
+      <w:r>
+        <w:rPr>
+          <w:rFonts w:asciiTheme="minorBidi" w:hAnsiTheme="minorBidi" w:cstheme="minorBidi"/>
+          <w:i/>
+          <w:iCs/>
+        </w:rPr>
+        <w:t>).</w:t>
       </w:r>
       <w:r>
         <w:rPr>
           <w:rFonts w:asciiTheme="minorBidi" w:hAnsiTheme="minorBidi" w:cstheme="minorBidi"/>
         </w:rPr>
-        <w:t xml:space="preserve"> Part of the object oriented method is that every class has it’s own funtions, however for similar classes, or for basic functions, the calling syntax can be uniform. For example:  ‘Termotron3800’ and ‘</w:t>
+        <w:t xml:space="preserve"> Part of the object oriented method is that every class has </w:t>
+      </w:r>
+      <w:proofErr w:type="spellStart"/>
+      <w:proofErr w:type="gramStart"/>
+      <w:r>
+        <w:rPr>
+          <w:rFonts w:asciiTheme="minorBidi" w:hAnsiTheme="minorBidi" w:cstheme="minorBidi"/>
+        </w:rPr>
+        <w:t>it’s</w:t>
+      </w:r>
+      <w:proofErr w:type="spellEnd"/>
+      <w:proofErr w:type="gramEnd"/>
+      <w:r>
+        <w:rPr>
+          <w:rFonts w:asciiTheme="minorBidi" w:hAnsiTheme="minorBidi" w:cstheme="minorBidi"/>
+        </w:rPr>
+        <w:t xml:space="preserve"> own </w:t>
+      </w:r>
+      <w:proofErr w:type="spellStart"/>
+      <w:r>
+        <w:rPr>
+          <w:rFonts w:asciiTheme="minorBidi" w:hAnsiTheme="minorBidi" w:cstheme="minorBidi"/>
+        </w:rPr>
+        <w:t>funtions</w:t>
+      </w:r>
+      <w:proofErr w:type="spellEnd"/>
+      <w:r>
+        <w:rPr>
+          <w:rFonts w:asciiTheme="minorBidi" w:hAnsiTheme="minorBidi" w:cstheme="minorBidi"/>
+        </w:rPr>
+        <w:t>, however for similar classes, or for basic functions, the calling syntax can be uniform. For example:  ‘Termotron3800’ and ‘</w:t>
       </w:r>
       <w:r>
         <w:rPr>
@@ -2163,17 +2452,204 @@
         <w:spacing w:before="0"/>
         <w:rPr>
           <w:rFonts w:asciiTheme="minorBidi" w:hAnsiTheme="minorBidi" w:cstheme="minorBidi"/>
+          <w:color w:val="000000" w:themeColor="text1"/>
         </w:rPr>
       </w:pPr>
       <w:r>
         <w:rPr>
           <w:rFonts w:asciiTheme="minorBidi" w:hAnsiTheme="minorBidi" w:cstheme="minorBidi"/>
-        </w:rPr>
-        <w:t>Initializing</w:t>
+          <w:color w:val="000000" w:themeColor="text1"/>
+        </w:rPr>
+        <w:t>Initializing:</w:t>
+      </w:r>
+    </w:p>
+    <w:p>
+      <w:pPr>
+        <w:pStyle w:val="BodyText"/>
+        <w:spacing w:before="0"/>
+        <w:rPr>
+          <w:rFonts w:asciiTheme="minorBidi" w:hAnsiTheme="minorBidi" w:cstheme="minorBidi"/>
+          <w:i/>
+          <w:iCs/>
+        </w:rPr>
+      </w:pPr>
+    </w:p>
+    <w:p>
+      <w:pPr>
+        <w:pStyle w:val="BodyText"/>
+        <w:spacing w:before="0"/>
+        <w:rPr>
+          <w:rFonts w:asciiTheme="minorBidi" w:hAnsiTheme="minorBidi" w:cstheme="minorBidi"/>
+          <w:i/>
+          <w:iCs/>
+          <w:color w:val="548DD4" w:themeColor="text2" w:themeTint="99"/>
+        </w:rPr>
+      </w:pPr>
+      <w:proofErr w:type="spellStart"/>
+      <w:proofErr w:type="gramStart"/>
+      <w:r>
+        <w:rPr>
+          <w:rFonts w:asciiTheme="minorBidi" w:hAnsiTheme="minorBidi" w:cstheme="minorBidi"/>
+          <w:i/>
+          <w:iCs/>
+          <w:color w:val="548DD4" w:themeColor="text2" w:themeTint="99"/>
+        </w:rPr>
+        <w:t>t</w:t>
       </w:r>
       <w:r>
         <w:rPr>
           <w:rFonts w:asciiTheme="minorBidi" w:hAnsiTheme="minorBidi" w:cstheme="minorBidi"/>
+          <w:i/>
+          <w:iCs/>
+          <w:color w:val="548DD4" w:themeColor="text2" w:themeTint="99"/>
+        </w:rPr>
+        <w:t>h</w:t>
+      </w:r>
+      <w:r>
+        <w:rPr>
+          <w:rFonts w:asciiTheme="minorBidi" w:hAnsiTheme="minorBidi" w:cstheme="minorBidi"/>
+          <w:i/>
+          <w:iCs/>
+          <w:color w:val="548DD4" w:themeColor="text2" w:themeTint="99"/>
+        </w:rPr>
+        <w:t>ermotron</w:t>
+      </w:r>
+      <w:proofErr w:type="spellEnd"/>
+      <w:proofErr w:type="gramEnd"/>
+      <w:r>
+        <w:rPr>
+          <w:rFonts w:asciiTheme="minorBidi" w:hAnsiTheme="minorBidi" w:cstheme="minorBidi"/>
+          <w:i/>
+          <w:iCs/>
+          <w:color w:val="548DD4" w:themeColor="text2" w:themeTint="99"/>
+        </w:rPr>
+        <w:t xml:space="preserve"> = Termotron3800(address</w:t>
+      </w:r>
+      <w:r>
+        <w:rPr>
+          <w:rFonts w:asciiTheme="minorBidi" w:hAnsiTheme="minorBidi" w:cstheme="minorBidi"/>
+          <w:i/>
+          <w:iCs/>
+          <w:color w:val="548DD4" w:themeColor="text2" w:themeTint="99"/>
+        </w:rPr>
+        <w:t>1</w:t>
+      </w:r>
+      <w:r>
+        <w:rPr>
+          <w:rFonts w:asciiTheme="minorBidi" w:hAnsiTheme="minorBidi" w:cstheme="minorBidi"/>
+          <w:i/>
+          <w:iCs/>
+          <w:color w:val="548DD4" w:themeColor="text2" w:themeTint="99"/>
+        </w:rPr>
+        <w:t>)</w:t>
+      </w:r>
+    </w:p>
+    <w:p>
+      <w:pPr>
+        <w:pStyle w:val="BodyText"/>
+        <w:spacing w:before="0"/>
+        <w:rPr>
+          <w:rFonts w:asciiTheme="minorBidi" w:hAnsiTheme="minorBidi" w:cstheme="minorBidi"/>
+          <w:i/>
+          <w:iCs/>
+          <w:color w:val="548DD4" w:themeColor="text2" w:themeTint="99"/>
+        </w:rPr>
+      </w:pPr>
+      <w:proofErr w:type="spellStart"/>
+      <w:proofErr w:type="gramStart"/>
+      <w:r>
+        <w:rPr>
+          <w:rFonts w:asciiTheme="minorBidi" w:hAnsiTheme="minorBidi" w:cstheme="minorBidi"/>
+          <w:i/>
+          <w:iCs/>
+          <w:color w:val="548DD4" w:themeColor="text2" w:themeTint="99"/>
+        </w:rPr>
+        <w:t>vostch</w:t>
+      </w:r>
+      <w:proofErr w:type="spellEnd"/>
+      <w:proofErr w:type="gramEnd"/>
+      <w:r>
+        <w:rPr>
+          <w:rFonts w:asciiTheme="minorBidi" w:hAnsiTheme="minorBidi" w:cstheme="minorBidi"/>
+          <w:i/>
+          <w:iCs/>
+          <w:color w:val="548DD4" w:themeColor="text2" w:themeTint="99"/>
+        </w:rPr>
+        <w:t xml:space="preserve"> = VotschVT4002(address</w:t>
+      </w:r>
+      <w:r>
+        <w:rPr>
+          <w:rFonts w:asciiTheme="minorBidi" w:hAnsiTheme="minorBidi" w:cstheme="minorBidi"/>
+          <w:i/>
+          <w:iCs/>
+          <w:color w:val="548DD4" w:themeColor="text2" w:themeTint="99"/>
+        </w:rPr>
+        <w:t>2</w:t>
+      </w:r>
+      <w:r>
+        <w:rPr>
+          <w:rFonts w:asciiTheme="minorBidi" w:hAnsiTheme="minorBidi" w:cstheme="minorBidi"/>
+          <w:i/>
+          <w:iCs/>
+          <w:color w:val="548DD4" w:themeColor="text2" w:themeTint="99"/>
+        </w:rPr>
+        <w:t>)</w:t>
+      </w:r>
+    </w:p>
+    <w:p>
+      <w:pPr>
+        <w:pStyle w:val="BodyText"/>
+        <w:spacing w:before="0"/>
+        <w:rPr>
+          <w:rFonts w:asciiTheme="minorBidi" w:hAnsiTheme="minorBidi" w:cstheme="minorBidi"/>
+        </w:rPr>
+      </w:pPr>
+    </w:p>
+    <w:p>
+      <w:pPr>
+        <w:pStyle w:val="BodyText"/>
+        <w:spacing w:before="0"/>
+        <w:rPr>
+          <w:rFonts w:asciiTheme="minorBidi" w:hAnsiTheme="minorBidi" w:cstheme="minorBidi"/>
+          <w:color w:val="000000" w:themeColor="text1"/>
+        </w:rPr>
+      </w:pPr>
+      <w:proofErr w:type="gramStart"/>
+      <w:r>
+        <w:rPr>
+          <w:rFonts w:asciiTheme="minorBidi" w:hAnsiTheme="minorBidi" w:cstheme="minorBidi"/>
+          <w:color w:val="000000" w:themeColor="text1"/>
+        </w:rPr>
+        <w:t>set</w:t>
+      </w:r>
+      <w:proofErr w:type="gramEnd"/>
+      <w:r>
+        <w:rPr>
+          <w:rFonts w:asciiTheme="minorBidi" w:hAnsiTheme="minorBidi" w:cstheme="minorBidi"/>
+          <w:color w:val="000000" w:themeColor="text1"/>
+        </w:rPr>
+        <w:t xml:space="preserve"> </w:t>
+      </w:r>
+      <w:r>
+        <w:rPr>
+          <w:rFonts w:asciiTheme="minorBidi" w:hAnsiTheme="minorBidi" w:cstheme="minorBidi"/>
+          <w:color w:val="000000" w:themeColor="text1"/>
+        </w:rPr>
+        <w:t xml:space="preserve">oven </w:t>
+      </w:r>
+      <w:proofErr w:type="spellStart"/>
+      <w:r>
+        <w:rPr>
+          <w:rFonts w:asciiTheme="minorBidi" w:hAnsiTheme="minorBidi" w:cstheme="minorBidi"/>
+          <w:color w:val="000000" w:themeColor="text1"/>
+        </w:rPr>
+        <w:t>temperatue</w:t>
+      </w:r>
+      <w:proofErr w:type="spellEnd"/>
+      <w:r>
+        <w:rPr>
+          <w:rFonts w:asciiTheme="minorBidi" w:hAnsiTheme="minorBidi" w:cstheme="minorBidi"/>
+          <w:color w:val="000000" w:themeColor="text1"/>
         </w:rPr>
         <w:t>:</w:t>
       </w:r>
@@ -2197,31 +2673,66 @@
           <w:rFonts w:asciiTheme="minorBidi" w:hAnsiTheme="minorBidi" w:cstheme="minorBidi"/>
           <w:i/>
           <w:iCs/>
+          <w:color w:val="548DD4" w:themeColor="text2" w:themeTint="99"/>
         </w:rPr>
       </w:pPr>
+      <w:proofErr w:type="spellStart"/>
       <w:r>
         <w:rPr>
           <w:rFonts w:asciiTheme="minorBidi" w:hAnsiTheme="minorBidi" w:cstheme="minorBidi"/>
           <w:i/>
           <w:iCs/>
-        </w:rPr>
-        <w:t>termotron = Termotron3800(address</w:t>
+          <w:color w:val="548DD4" w:themeColor="text2" w:themeTint="99"/>
+        </w:rPr>
+        <w:t>t</w:t>
       </w:r>
       <w:r>
         <w:rPr>
           <w:rFonts w:asciiTheme="minorBidi" w:hAnsiTheme="minorBidi" w:cstheme="minorBidi"/>
           <w:i/>
           <w:iCs/>
-        </w:rPr>
-        <w:t>1</w:t>
+          <w:color w:val="548DD4" w:themeColor="text2" w:themeTint="99"/>
+        </w:rPr>
+        <w:t>h</w:t>
       </w:r>
       <w:r>
         <w:rPr>
           <w:rFonts w:asciiTheme="minorBidi" w:hAnsiTheme="minorBidi" w:cstheme="minorBidi"/>
           <w:i/>
           <w:iCs/>
-        </w:rPr>
-        <w:t>)</w:t>
+          <w:color w:val="548DD4" w:themeColor="text2" w:themeTint="99"/>
+        </w:rPr>
+        <w:t>ermotron.set_</w:t>
+      </w:r>
+      <w:proofErr w:type="gramStart"/>
+      <w:r>
+        <w:rPr>
+          <w:rFonts w:asciiTheme="minorBidi" w:hAnsiTheme="minorBidi" w:cstheme="minorBidi"/>
+          <w:i/>
+          <w:iCs/>
+          <w:color w:val="548DD4" w:themeColor="text2" w:themeTint="99"/>
+        </w:rPr>
+        <w:t>temp</w:t>
+      </w:r>
+      <w:proofErr w:type="spellEnd"/>
+      <w:r>
+        <w:rPr>
+          <w:rFonts w:asciiTheme="minorBidi" w:hAnsiTheme="minorBidi" w:cstheme="minorBidi"/>
+          <w:i/>
+          <w:iCs/>
+          <w:color w:val="548DD4" w:themeColor="text2" w:themeTint="99"/>
+        </w:rPr>
+        <w:t>(</w:t>
+      </w:r>
+      <w:proofErr w:type="gramEnd"/>
+      <w:r>
+        <w:rPr>
+          <w:rFonts w:asciiTheme="minorBidi" w:hAnsiTheme="minorBidi" w:cstheme="minorBidi"/>
+          <w:i/>
+          <w:iCs/>
+          <w:color w:val="548DD4" w:themeColor="text2" w:themeTint="99"/>
+        </w:rPr>
+        <w:t>25)</w:t>
       </w:r>
     </w:p>
     <w:p>
@@ -2232,31 +2743,48 @@
           <w:rFonts w:asciiTheme="minorBidi" w:hAnsiTheme="minorBidi" w:cstheme="minorBidi"/>
           <w:i/>
           <w:iCs/>
+          <w:color w:val="548DD4" w:themeColor="text2" w:themeTint="99"/>
         </w:rPr>
       </w:pPr>
+      <w:proofErr w:type="spellStart"/>
       <w:r>
         <w:rPr>
           <w:rFonts w:asciiTheme="minorBidi" w:hAnsiTheme="minorBidi" w:cstheme="minorBidi"/>
           <w:i/>
           <w:iCs/>
-        </w:rPr>
-        <w:t>vostch = VotschVT4002(address</w:t>
+          <w:color w:val="548DD4" w:themeColor="text2" w:themeTint="99"/>
+        </w:rPr>
+        <w:t>vostch.set_</w:t>
       </w:r>
+      <w:proofErr w:type="gramStart"/>
       <w:r>
         <w:rPr>
           <w:rFonts w:asciiTheme="minorBidi" w:hAnsiTheme="minorBidi" w:cstheme="minorBidi"/>
           <w:i/>
           <w:iCs/>
-        </w:rPr>
-        <w:t>2</w:t>
+          <w:color w:val="548DD4" w:themeColor="text2" w:themeTint="99"/>
+        </w:rPr>
+        <w:t>temp</w:t>
       </w:r>
+      <w:proofErr w:type="spellEnd"/>
       <w:r>
         <w:rPr>
           <w:rFonts w:asciiTheme="minorBidi" w:hAnsiTheme="minorBidi" w:cstheme="minorBidi"/>
           <w:i/>
           <w:iCs/>
-        </w:rPr>
-        <w:t>)</w:t>
+          <w:color w:val="548DD4" w:themeColor="text2" w:themeTint="99"/>
+        </w:rPr>
+        <w:t>(</w:t>
+      </w:r>
+      <w:proofErr w:type="gramEnd"/>
+      <w:r>
+        <w:rPr>
+          <w:rFonts w:asciiTheme="minorBidi" w:hAnsiTheme="minorBidi" w:cstheme="minorBidi"/>
+          <w:i/>
+          <w:iCs/>
+          <w:color w:val="548DD4" w:themeColor="text2" w:themeTint="99"/>
+        </w:rPr>
+        <w:t>25)</w:t>
       </w:r>
     </w:p>
     <w:p>
@@ -2265,6 +2793,8 @@
         <w:spacing w:before="0"/>
         <w:rPr>
           <w:rFonts w:asciiTheme="minorBidi" w:hAnsiTheme="minorBidi" w:cstheme="minorBidi"/>
+          <w:i/>
+          <w:iCs/>
         </w:rPr>
       </w:pPr>
     </w:p>
@@ -2276,23 +2806,19 @@
           <w:rFonts w:asciiTheme="minorBidi" w:hAnsiTheme="minorBidi" w:cstheme="minorBidi"/>
         </w:rPr>
       </w:pPr>
+      <w:proofErr w:type="gramStart"/>
       <w:r>
         <w:rPr>
           <w:rFonts w:asciiTheme="minorBidi" w:hAnsiTheme="minorBidi" w:cstheme="minorBidi"/>
         </w:rPr>
-        <w:t xml:space="preserve">set </w:t>
+        <w:t>close</w:t>
       </w:r>
+      <w:proofErr w:type="gramEnd"/>
       <w:r>
         <w:rPr>
           <w:rFonts w:asciiTheme="minorBidi" w:hAnsiTheme="minorBidi" w:cstheme="minorBidi"/>
         </w:rPr>
-        <w:t xml:space="preserve">oven </w:t>
-      </w:r>
-      <w:r>
-        <w:rPr>
-          <w:rFonts w:asciiTheme="minorBidi" w:hAnsiTheme="minorBidi" w:cstheme="minorBidi"/>
-        </w:rPr>
-        <w:t>temperatue:</w:t>
+        <w:t xml:space="preserve"> connection with the device:</w:t>
       </w:r>
     </w:p>
     <w:p>
@@ -2301,8 +2827,6 @@
         <w:spacing w:before="0"/>
         <w:rPr>
           <w:rFonts w:asciiTheme="minorBidi" w:hAnsiTheme="minorBidi" w:cstheme="minorBidi"/>
-          <w:i/>
-          <w:iCs/>
         </w:rPr>
       </w:pPr>
     </w:p>
@@ -2314,16 +2838,49 @@
           <w:rFonts w:asciiTheme="minorBidi" w:hAnsiTheme="minorBidi" w:cstheme="minorBidi"/>
           <w:i/>
           <w:iCs/>
+          <w:color w:val="548DD4" w:themeColor="text2" w:themeTint="99"/>
         </w:rPr>
       </w:pPr>
+      <w:proofErr w:type="spellStart"/>
+      <w:proofErr w:type="gramStart"/>
       <w:r>
         <w:rPr>
           <w:rFonts w:asciiTheme="minorBidi" w:hAnsiTheme="minorBidi" w:cstheme="minorBidi"/>
           <w:i/>
           <w:iCs/>
-        </w:rPr>
-        <w:t>termotron.set_temp(25)</w:t>
+          <w:color w:val="548DD4" w:themeColor="text2" w:themeTint="99"/>
+        </w:rPr>
+        <w:t>t</w:t>
       </w:r>
+      <w:r>
+        <w:rPr>
+          <w:rFonts w:asciiTheme="minorBidi" w:hAnsiTheme="minorBidi" w:cstheme="minorBidi"/>
+          <w:i/>
+          <w:iCs/>
+          <w:color w:val="548DD4" w:themeColor="text2" w:themeTint="99"/>
+        </w:rPr>
+        <w:t>h</w:t>
+      </w:r>
+      <w:r>
+        <w:rPr>
+          <w:rFonts w:asciiTheme="minorBidi" w:hAnsiTheme="minorBidi" w:cstheme="minorBidi"/>
+          <w:i/>
+          <w:iCs/>
+          <w:color w:val="548DD4" w:themeColor="text2" w:themeTint="99"/>
+        </w:rPr>
+        <w:t>ermotron.close</w:t>
+      </w:r>
+      <w:proofErr w:type="spellEnd"/>
+      <w:r>
+        <w:rPr>
+          <w:rFonts w:asciiTheme="minorBidi" w:hAnsiTheme="minorBidi" w:cstheme="minorBidi"/>
+          <w:i/>
+          <w:iCs/>
+          <w:color w:val="548DD4" w:themeColor="text2" w:themeTint="99"/>
+        </w:rPr>
+        <w:t>()</w:t>
+      </w:r>
+      <w:proofErr w:type="gramEnd"/>
     </w:p>
     <w:p>
       <w:pPr>
@@ -2333,16 +2890,40 @@
           <w:rFonts w:asciiTheme="minorBidi" w:hAnsiTheme="minorBidi" w:cstheme="minorBidi"/>
           <w:i/>
           <w:iCs/>
+          <w:color w:val="548DD4" w:themeColor="text2" w:themeTint="99"/>
         </w:rPr>
       </w:pPr>
+      <w:proofErr w:type="spellStart"/>
+      <w:proofErr w:type="gramStart"/>
       <w:r>
         <w:rPr>
           <w:rFonts w:asciiTheme="minorBidi" w:hAnsiTheme="minorBidi" w:cstheme="minorBidi"/>
           <w:i/>
           <w:iCs/>
-        </w:rPr>
-        <w:t>vostch.set_temp(25)</w:t>
+          <w:color w:val="548DD4" w:themeColor="text2" w:themeTint="99"/>
+        </w:rPr>
+        <w:t>vostch</w:t>
       </w:r>
+      <w:r>
+        <w:rPr>
+          <w:rFonts w:asciiTheme="minorBidi" w:hAnsiTheme="minorBidi" w:cstheme="minorBidi"/>
+          <w:i/>
+          <w:iCs/>
+          <w:color w:val="548DD4" w:themeColor="text2" w:themeTint="99"/>
+        </w:rPr>
+        <w:t>.close</w:t>
+      </w:r>
+      <w:proofErr w:type="spellEnd"/>
+      <w:r>
+        <w:rPr>
+          <w:rFonts w:asciiTheme="minorBidi" w:hAnsiTheme="minorBidi" w:cstheme="minorBidi"/>
+          <w:i/>
+          <w:iCs/>
+          <w:color w:val="548DD4" w:themeColor="text2" w:themeTint="99"/>
+        </w:rPr>
+        <w:t>()</w:t>
+      </w:r>
+      <w:proofErr w:type="gramEnd"/>
     </w:p>
     <w:p>
       <w:pPr>
@@ -2367,80 +2948,21 @@
         <w:rPr>
           <w:rFonts w:asciiTheme="minorBidi" w:hAnsiTheme="minorBidi" w:cstheme="minorBidi"/>
         </w:rPr>
-        <w:t>close connection with the device:</w:t>
+        <w:t xml:space="preserve">As one can see, this method of programming is quite readable- in every line one can know which device is being used now, and what action it does. Also, the </w:t>
       </w:r>
-    </w:p>
-    <w:p>
-      <w:pPr>
-        <w:pStyle w:val="BodyText"/>
-        <w:spacing w:before="0"/>
+      <w:proofErr w:type="gramStart"/>
+      <w:r>
         <w:rPr>
           <w:rFonts w:asciiTheme="minorBidi" w:hAnsiTheme="minorBidi" w:cstheme="minorBidi"/>
         </w:rPr>
-      </w:pPr>
-    </w:p>
-    <w:p>
-      <w:pPr>
-        <w:pStyle w:val="BodyText"/>
-        <w:spacing w:before="0"/>
+        <w:t>programming become</w:t>
+      </w:r>
+      <w:proofErr w:type="gramEnd"/>
+      <w:r>
         <w:rPr>
           <w:rFonts w:asciiTheme="minorBidi" w:hAnsiTheme="minorBidi" w:cstheme="minorBidi"/>
-          <w:i/>
-          <w:iCs/>
-        </w:rPr>
-      </w:pPr>
-      <w:r>
-        <w:rPr>
-          <w:rFonts w:asciiTheme="minorBidi" w:hAnsiTheme="minorBidi" w:cstheme="minorBidi"/>
-          <w:i/>
-          <w:iCs/>
-        </w:rPr>
-        <w:t>termotron.close()</w:t>
-      </w:r>
-    </w:p>
-    <w:p>
-      <w:pPr>
-        <w:pStyle w:val="BodyText"/>
-        <w:spacing w:before="0"/>
-        <w:rPr>
-          <w:rFonts w:asciiTheme="minorBidi" w:hAnsiTheme="minorBidi" w:cstheme="minorBidi"/>
-          <w:i/>
-          <w:iCs/>
-        </w:rPr>
-      </w:pPr>
-      <w:r>
-        <w:rPr>
-          <w:rFonts w:asciiTheme="minorBidi" w:hAnsiTheme="minorBidi" w:cstheme="minorBidi"/>
-          <w:i/>
-          <w:iCs/>
-        </w:rPr>
-        <w:t>vostch()</w:t>
-      </w:r>
-    </w:p>
-    <w:p>
-      <w:pPr>
-        <w:pStyle w:val="BodyText"/>
-        <w:spacing w:before="0"/>
-        <w:rPr>
-          <w:rFonts w:asciiTheme="minorBidi" w:hAnsiTheme="minorBidi" w:cstheme="minorBidi"/>
-          <w:i/>
-          <w:iCs/>
-        </w:rPr>
-      </w:pPr>
-    </w:p>
-    <w:p>
-      <w:pPr>
-        <w:pStyle w:val="BodyText"/>
-        <w:spacing w:before="0"/>
-        <w:rPr>
-          <w:rFonts w:asciiTheme="minorBidi" w:hAnsiTheme="minorBidi" w:cstheme="minorBidi"/>
-        </w:rPr>
-      </w:pPr>
-      <w:r>
-        <w:rPr>
-          <w:rFonts w:asciiTheme="minorBidi" w:hAnsiTheme="minorBidi" w:cstheme="minorBidi"/>
-        </w:rPr>
-        <w:t xml:space="preserve">As one can see, this method of programming is quite readable- in every line one can know which device is being used now, and what action it does. Also, the programming become very intuitive. </w:t>
+        </w:rPr>
+        <w:t xml:space="preserve"> very intuitive. </w:t>
       </w:r>
     </w:p>
     <w:p>
@@ -2551,7 +3073,21 @@
         <w:rPr>
           <w:rFonts w:asciiTheme="minorBidi" w:hAnsiTheme="minorBidi" w:cstheme="minorBidi"/>
         </w:rPr>
-        <w:t>Classes: class is always written with a capital letter, followed with small letters. Two words class name is being separated with a capital letter too, without an indentation: ClassName.</w:t>
+        <w:t xml:space="preserve">Classes: class is always written with a capital letter, followed with small letters. Two words class name is being separated with a capital letter too, without an indentation: </w:t>
+      </w:r>
+      <w:proofErr w:type="spellStart"/>
+      <w:r>
+        <w:rPr>
+          <w:rFonts w:asciiTheme="minorBidi" w:hAnsiTheme="minorBidi" w:cstheme="minorBidi"/>
+        </w:rPr>
+        <w:t>ClassName</w:t>
+      </w:r>
+      <w:proofErr w:type="spellEnd"/>
+      <w:r>
+        <w:rPr>
+          <w:rFonts w:asciiTheme="minorBidi" w:hAnsiTheme="minorBidi" w:cstheme="minorBidi"/>
+        </w:rPr>
+        <w:t>.</w:t>
       </w:r>
     </w:p>
     <w:p>
@@ -2565,11 +3101,19 @@
           <w:rFonts w:asciiTheme="minorBidi" w:hAnsiTheme="minorBidi" w:cstheme="minorBidi"/>
         </w:rPr>
       </w:pPr>
+      <w:proofErr w:type="gramStart"/>
       <w:r>
         <w:rPr>
           <w:rFonts w:asciiTheme="minorBidi" w:hAnsiTheme="minorBidi" w:cstheme="minorBidi"/>
         </w:rPr>
-        <w:t>modules: modules, like libraries being imported, or files that had been written by this team members, should be written i</w:t>
+        <w:t>modules</w:t>
+      </w:r>
+      <w:proofErr w:type="gramEnd"/>
+      <w:r>
+        <w:rPr>
+          <w:rFonts w:asciiTheme="minorBidi" w:hAnsiTheme="minorBidi" w:cstheme="minorBidi"/>
+        </w:rPr>
+        <w:t>: modules, like libraries being imported, or files that had been written by this team members, should be written i</w:t>
       </w:r>
       <w:r>
         <w:rPr>
@@ -2589,11 +3133,19 @@
           <w:rFonts w:asciiTheme="minorBidi" w:hAnsiTheme="minorBidi" w:cstheme="minorBidi"/>
         </w:rPr>
       </w:pPr>
+      <w:proofErr w:type="gramStart"/>
       <w:r>
         <w:rPr>
           <w:rFonts w:asciiTheme="minorBidi" w:hAnsiTheme="minorBidi" w:cstheme="minorBidi"/>
         </w:rPr>
-        <w:t>functions: the same as for modules, only lower case letters and underscores.</w:t>
+        <w:t>functions</w:t>
+      </w:r>
+      <w:proofErr w:type="gramEnd"/>
+      <w:r>
+        <w:rPr>
+          <w:rFonts w:asciiTheme="minorBidi" w:hAnsiTheme="minorBidi" w:cstheme="minorBidi"/>
+        </w:rPr>
+        <w:t>: the same as for modules, only lower case letters and underscores.</w:t>
       </w:r>
     </w:p>
     <w:p>
@@ -2607,11 +3159,432 @@
           <w:rFonts w:asciiTheme="minorBidi" w:hAnsiTheme="minorBidi" w:cstheme="minorBidi"/>
         </w:rPr>
       </w:pPr>
+      <w:proofErr w:type="spellStart"/>
       <w:r>
         <w:rPr>
           <w:rFonts w:asciiTheme="minorBidi" w:hAnsiTheme="minorBidi" w:cstheme="minorBidi"/>
         </w:rPr>
-        <w:t>local_variables: the same as for modules and functions.</w:t>
+        <w:t>local_variables</w:t>
+      </w:r>
+      <w:proofErr w:type="spellEnd"/>
+      <w:r>
+        <w:rPr>
+          <w:rFonts w:asciiTheme="minorBidi" w:hAnsiTheme="minorBidi" w:cstheme="minorBidi"/>
+        </w:rPr>
+        <w:t>: the same as for modules and functions.</w:t>
+      </w:r>
+    </w:p>
+    <w:p>
+      <w:pPr>
+        <w:pStyle w:val="BodyText"/>
+        <w:numPr>
+          <w:ilvl w:val="0"/>
+          <w:numId w:val="52"/>
+        </w:numPr>
+        <w:rPr>
+          <w:rFonts w:asciiTheme="minorBidi" w:hAnsiTheme="minorBidi" w:cstheme="minorBidi"/>
+        </w:rPr>
+      </w:pPr>
+      <w:r>
+        <w:rPr>
+          <w:rFonts w:asciiTheme="minorBidi" w:hAnsiTheme="minorBidi" w:cstheme="minorBidi"/>
+        </w:rPr>
+        <w:t>Initializing lo</w:t>
+      </w:r>
+      <w:r>
+        <w:rPr>
+          <w:rFonts w:asciiTheme="minorBidi" w:hAnsiTheme="minorBidi" w:cstheme="minorBidi"/>
+        </w:rPr>
+        <w:t>ng lists or dictionaries- writing only two values in every line:</w:t>
+      </w:r>
+    </w:p>
+    <w:p>
+      <w:pPr>
+        <w:pStyle w:val="BodyText"/>
+        <w:ind w:left="927"/>
+        <w:rPr>
+          <w:rFonts w:asciiTheme="minorBidi" w:hAnsiTheme="minorBidi" w:cstheme="minorBidi"/>
+          <w:i/>
+          <w:iCs/>
+          <w:color w:val="548DD4" w:themeColor="text2" w:themeTint="99"/>
+        </w:rPr>
+      </w:pPr>
+      <w:proofErr w:type="spellStart"/>
+      <w:r>
+        <w:rPr>
+          <w:rFonts w:asciiTheme="minorBidi" w:hAnsiTheme="minorBidi" w:cstheme="minorBidi"/>
+          <w:i/>
+          <w:iCs/>
+          <w:color w:val="548DD4" w:themeColor="text2" w:themeTint="99"/>
+        </w:rPr>
+        <w:t>new_list</w:t>
+      </w:r>
+      <w:proofErr w:type="spellEnd"/>
+      <w:r>
+        <w:rPr>
+          <w:rFonts w:asciiTheme="minorBidi" w:hAnsiTheme="minorBidi" w:cstheme="minorBidi"/>
+          <w:i/>
+          <w:iCs/>
+          <w:color w:val="548DD4" w:themeColor="text2" w:themeTint="99"/>
+        </w:rPr>
+        <w:t xml:space="preserve"> </w:t>
+      </w:r>
+      <w:proofErr w:type="gramStart"/>
+      <w:r>
+        <w:rPr>
+          <w:rFonts w:asciiTheme="minorBidi" w:hAnsiTheme="minorBidi" w:cstheme="minorBidi"/>
+          <w:i/>
+          <w:iCs/>
+          <w:color w:val="548DD4" w:themeColor="text2" w:themeTint="99"/>
+        </w:rPr>
+        <w:t>=</w:t>
+      </w:r>
+      <w:r>
+        <w:rPr>
+          <w:rFonts w:asciiTheme="minorBidi" w:hAnsiTheme="minorBidi" w:cstheme="minorBidi"/>
+          <w:i/>
+          <w:iCs/>
+          <w:color w:val="548DD4" w:themeColor="text2" w:themeTint="99"/>
+        </w:rPr>
+        <w:t xml:space="preserve"> </w:t>
+      </w:r>
+      <w:r>
+        <w:rPr>
+          <w:rFonts w:asciiTheme="minorBidi" w:hAnsiTheme="minorBidi" w:cstheme="minorBidi"/>
+          <w:i/>
+          <w:iCs/>
+          <w:color w:val="548DD4" w:themeColor="text2" w:themeTint="99"/>
+        </w:rPr>
+        <w:t xml:space="preserve"> [</w:t>
+      </w:r>
+      <w:proofErr w:type="gramEnd"/>
+      <w:r>
+        <w:rPr>
+          <w:rFonts w:asciiTheme="minorBidi" w:hAnsiTheme="minorBidi" w:cstheme="minorBidi"/>
+          <w:i/>
+          <w:iCs/>
+          <w:color w:val="548DD4" w:themeColor="text2" w:themeTint="99"/>
+        </w:rPr>
+        <w:t>val1, val2,</w:t>
+      </w:r>
+    </w:p>
+    <w:p>
+      <w:pPr>
+        <w:pStyle w:val="BodyText"/>
+        <w:ind w:left="927"/>
+        <w:rPr>
+          <w:rFonts w:asciiTheme="minorBidi" w:hAnsiTheme="minorBidi" w:cstheme="minorBidi"/>
+          <w:i/>
+          <w:iCs/>
+          <w:color w:val="548DD4" w:themeColor="text2" w:themeTint="99"/>
+        </w:rPr>
+      </w:pPr>
+      <w:r>
+        <w:rPr>
+          <w:rFonts w:asciiTheme="minorBidi" w:hAnsiTheme="minorBidi" w:cstheme="minorBidi"/>
+          <w:i/>
+          <w:iCs/>
+          <w:color w:val="548DD4" w:themeColor="text2" w:themeTint="99"/>
+        </w:rPr>
+        <w:tab/>
+        <w:t xml:space="preserve">        val3, val4,</w:t>
+      </w:r>
+    </w:p>
+    <w:p>
+      <w:pPr>
+        <w:pStyle w:val="BodyText"/>
+        <w:ind w:left="927"/>
+        <w:rPr>
+          <w:rFonts w:asciiTheme="minorBidi" w:hAnsiTheme="minorBidi" w:cstheme="minorBidi"/>
+          <w:i/>
+          <w:iCs/>
+          <w:color w:val="548DD4" w:themeColor="text2" w:themeTint="99"/>
+        </w:rPr>
+      </w:pPr>
+      <w:r>
+        <w:rPr>
+          <w:rFonts w:asciiTheme="minorBidi" w:hAnsiTheme="minorBidi" w:cstheme="minorBidi"/>
+          <w:i/>
+          <w:iCs/>
+          <w:color w:val="548DD4" w:themeColor="text2" w:themeTint="99"/>
+        </w:rPr>
+        <w:tab/>
+        <w:t xml:space="preserve">        val5, val6</w:t>
+      </w:r>
+    </w:p>
+    <w:p>
+      <w:pPr>
+        <w:pStyle w:val="BodyText"/>
+        <w:ind w:left="927"/>
+        <w:rPr>
+          <w:rFonts w:asciiTheme="minorBidi" w:hAnsiTheme="minorBidi" w:cstheme="minorBidi"/>
+          <w:i/>
+          <w:iCs/>
+          <w:color w:val="548DD4" w:themeColor="text2" w:themeTint="99"/>
+        </w:rPr>
+      </w:pPr>
+      <w:r>
+        <w:rPr>
+          <w:rFonts w:asciiTheme="minorBidi" w:hAnsiTheme="minorBidi" w:cstheme="minorBidi"/>
+          <w:i/>
+          <w:iCs/>
+          <w:color w:val="548DD4" w:themeColor="text2" w:themeTint="99"/>
+        </w:rPr>
+        <w:tab/>
+        <w:t xml:space="preserve">        val7, val8]</w:t>
+      </w:r>
+    </w:p>
+    <w:p>
+      <w:pPr>
+        <w:pStyle w:val="BodyText"/>
+        <w:numPr>
+          <w:ilvl w:val="0"/>
+          <w:numId w:val="52"/>
+        </w:numPr>
+        <w:rPr>
+          <w:rFonts w:asciiTheme="minorBidi" w:hAnsiTheme="minorBidi" w:cstheme="minorBidi"/>
+          <w:color w:val="000000" w:themeColor="text1"/>
+        </w:rPr>
+      </w:pPr>
+      <w:r>
+        <w:rPr>
+          <w:rFonts w:asciiTheme="minorBidi" w:hAnsiTheme="minorBidi" w:cstheme="minorBidi"/>
+          <w:color w:val="000000" w:themeColor="text1"/>
+        </w:rPr>
+        <w:t xml:space="preserve">Spaces before after operators, after commas and </w:t>
+      </w:r>
+      <w:proofErr w:type="spellStart"/>
+      <w:r>
+        <w:rPr>
+          <w:rFonts w:asciiTheme="minorBidi" w:hAnsiTheme="minorBidi" w:cstheme="minorBidi"/>
+          <w:color w:val="000000" w:themeColor="text1"/>
+        </w:rPr>
+        <w:t>etc</w:t>
+      </w:r>
+      <w:proofErr w:type="spellEnd"/>
+      <w:r>
+        <w:rPr>
+          <w:rFonts w:asciiTheme="minorBidi" w:hAnsiTheme="minorBidi" w:cstheme="minorBidi"/>
+          <w:color w:val="000000" w:themeColor="text1"/>
+        </w:rPr>
+        <w:t>:</w:t>
+      </w:r>
+    </w:p>
+    <w:p>
+      <w:pPr>
+        <w:pStyle w:val="BodyText"/>
+        <w:ind w:left="927"/>
+        <w:rPr>
+          <w:rFonts w:asciiTheme="minorBidi" w:hAnsiTheme="minorBidi" w:cstheme="minorBidi"/>
+          <w:i/>
+          <w:iCs/>
+          <w:color w:val="548DD4" w:themeColor="text2" w:themeTint="99"/>
+        </w:rPr>
+      </w:pPr>
+      <w:proofErr w:type="spellStart"/>
+      <w:proofErr w:type="gramStart"/>
+      <w:r>
+        <w:rPr>
+          <w:rFonts w:asciiTheme="minorBidi" w:hAnsiTheme="minorBidi" w:cstheme="minorBidi"/>
+          <w:i/>
+          <w:iCs/>
+          <w:color w:val="548DD4" w:themeColor="text2" w:themeTint="99"/>
+        </w:rPr>
+        <w:t>num</w:t>
+      </w:r>
+      <w:proofErr w:type="spellEnd"/>
+      <w:proofErr w:type="gramEnd"/>
+      <w:r>
+        <w:rPr>
+          <w:rFonts w:asciiTheme="minorBidi" w:hAnsiTheme="minorBidi" w:cstheme="minorBidi"/>
+          <w:i/>
+          <w:iCs/>
+          <w:color w:val="548DD4" w:themeColor="text2" w:themeTint="99"/>
+        </w:rPr>
+        <w:t xml:space="preserve"> = 1 + 1</w:t>
+      </w:r>
+    </w:p>
+    <w:p>
+      <w:pPr>
+        <w:pStyle w:val="BodyText"/>
+        <w:ind w:left="927"/>
+        <w:rPr>
+          <w:rFonts w:asciiTheme="minorBidi" w:hAnsiTheme="minorBidi" w:cstheme="minorBidi"/>
+          <w:color w:val="000000" w:themeColor="text1"/>
+        </w:rPr>
+      </w:pPr>
+      <w:proofErr w:type="gramStart"/>
+      <w:r>
+        <w:rPr>
+          <w:rFonts w:asciiTheme="minorBidi" w:hAnsiTheme="minorBidi" w:cstheme="minorBidi"/>
+          <w:i/>
+          <w:iCs/>
+          <w:color w:val="548DD4" w:themeColor="text2" w:themeTint="99"/>
+        </w:rPr>
+        <w:t>list</w:t>
+      </w:r>
+      <w:proofErr w:type="gramEnd"/>
+      <w:r>
+        <w:rPr>
+          <w:rFonts w:asciiTheme="minorBidi" w:hAnsiTheme="minorBidi" w:cstheme="minorBidi"/>
+          <w:i/>
+          <w:iCs/>
+          <w:color w:val="548DD4" w:themeColor="text2" w:themeTint="99"/>
+        </w:rPr>
+        <w:t xml:space="preserve"> = [1, 2, 3]</w:t>
+      </w:r>
+    </w:p>
+    <w:p>
+      <w:pPr>
+        <w:pStyle w:val="BodyText"/>
+        <w:ind w:left="927"/>
+        <w:rPr>
+          <w:rFonts w:asciiTheme="minorBidi" w:hAnsiTheme="minorBidi" w:cstheme="minorBidi"/>
+          <w:i/>
+          <w:iCs/>
+          <w:color w:val="548DD4" w:themeColor="text2" w:themeTint="99"/>
+        </w:rPr>
+      </w:pPr>
+      <w:proofErr w:type="gramStart"/>
+      <w:r>
+        <w:rPr>
+          <w:rFonts w:asciiTheme="minorBidi" w:hAnsiTheme="minorBidi" w:cstheme="minorBidi"/>
+          <w:i/>
+          <w:iCs/>
+          <w:color w:val="548DD4" w:themeColor="text2" w:themeTint="99"/>
+        </w:rPr>
+        <w:t>if</w:t>
+      </w:r>
+      <w:proofErr w:type="gramEnd"/>
+      <w:r>
+        <w:rPr>
+          <w:rFonts w:asciiTheme="minorBidi" w:hAnsiTheme="minorBidi" w:cstheme="minorBidi"/>
+          <w:i/>
+          <w:iCs/>
+          <w:color w:val="548DD4" w:themeColor="text2" w:themeTint="99"/>
+        </w:rPr>
+        <w:t xml:space="preserve"> a == 5: </w:t>
+      </w:r>
+    </w:p>
+    <w:p>
+      <w:pPr>
+        <w:pStyle w:val="BodyText"/>
+        <w:ind w:left="927"/>
+        <w:rPr>
+          <w:rFonts w:asciiTheme="minorBidi" w:hAnsiTheme="minorBidi" w:cstheme="minorBidi"/>
+          <w:i/>
+          <w:iCs/>
+          <w:color w:val="548DD4" w:themeColor="text2" w:themeTint="99"/>
+        </w:rPr>
+      </w:pPr>
+      <w:r>
+        <w:rPr>
+          <w:rFonts w:asciiTheme="minorBidi" w:hAnsiTheme="minorBidi" w:cstheme="minorBidi"/>
+          <w:i/>
+          <w:iCs/>
+          <w:color w:val="548DD4" w:themeColor="text2" w:themeTint="99"/>
+        </w:rPr>
+        <w:tab/>
+        <w:t>b += 1</w:t>
+      </w:r>
+    </w:p>
+    <w:p>
+      <w:pPr>
+        <w:pStyle w:val="BodyText"/>
+        <w:ind w:left="927"/>
+        <w:rPr>
+          <w:rFonts w:asciiTheme="minorBidi" w:hAnsiTheme="minorBidi" w:cstheme="minorBidi"/>
+          <w:color w:val="000000" w:themeColor="text1"/>
+        </w:rPr>
+      </w:pPr>
+    </w:p>
+    <w:p>
+      <w:pPr>
+        <w:pStyle w:val="BodyText"/>
+        <w:ind w:left="927"/>
+        <w:rPr>
+          <w:rFonts w:asciiTheme="minorBidi" w:hAnsiTheme="minorBidi" w:cstheme="minorBidi"/>
+          <w:color w:val="000000" w:themeColor="text1"/>
+        </w:rPr>
+      </w:pPr>
+    </w:p>
+    <w:p>
+      <w:pPr>
+        <w:pStyle w:val="BodyText"/>
+        <w:numPr>
+          <w:ilvl w:val="0"/>
+          <w:numId w:val="52"/>
+        </w:numPr>
+        <w:rPr>
+          <w:rFonts w:asciiTheme="minorBidi" w:hAnsiTheme="minorBidi" w:cstheme="minorBidi"/>
+          <w:color w:val="000000" w:themeColor="text1"/>
+        </w:rPr>
+      </w:pPr>
+      <w:r>
+        <w:rPr>
+          <w:rFonts w:asciiTheme="minorBidi" w:hAnsiTheme="minorBidi" w:cstheme="minorBidi"/>
+          <w:color w:val="000000" w:themeColor="text1"/>
+        </w:rPr>
+        <w:t xml:space="preserve">NOTE: it is recommend </w:t>
+      </w:r>
+      <w:proofErr w:type="gramStart"/>
+      <w:r>
+        <w:rPr>
+          <w:rFonts w:asciiTheme="minorBidi" w:hAnsiTheme="minorBidi" w:cstheme="minorBidi"/>
+          <w:color w:val="000000" w:themeColor="text1"/>
+        </w:rPr>
+        <w:t>to use</w:t>
+      </w:r>
+      <w:proofErr w:type="gramEnd"/>
+      <w:r>
+        <w:rPr>
+          <w:rFonts w:asciiTheme="minorBidi" w:hAnsiTheme="minorBidi" w:cstheme="minorBidi"/>
+          <w:color w:val="000000" w:themeColor="text1"/>
+        </w:rPr>
+        <w:t xml:space="preserve"> </w:t>
+      </w:r>
+      <w:hyperlink r:id="rId13" w:history="1">
+        <w:proofErr w:type="spellStart"/>
+        <w:r>
+          <w:rPr>
+            <w:rStyle w:val="Hyperlink"/>
+            <w:rFonts w:asciiTheme="minorBidi" w:hAnsiTheme="minorBidi" w:cstheme="minorBidi"/>
+            <w:b/>
+            <w:bCs/>
+            <w14:textFill>
+              <w14:solidFill>
+                <w14:srgbClr w14:val="067F8C">
+                  <w14:lumMod w14:val="75000"/>
+                </w14:srgbClr>
+              </w14:solidFill>
+            </w14:textFill>
+          </w:rPr>
+          <w:t>PyCharm</w:t>
+        </w:r>
+        <w:proofErr w:type="spellEnd"/>
+        <w:r>
+          <w:rPr>
+            <w:rStyle w:val="Hyperlink"/>
+            <w:rFonts w:asciiTheme="minorBidi" w:hAnsiTheme="minorBidi" w:cstheme="minorBidi"/>
+            <w:b/>
+            <w:bCs/>
+            <w14:textFill>
+              <w14:solidFill>
+                <w14:srgbClr w14:val="067F8C">
+                  <w14:lumMod w14:val="75000"/>
+                </w14:srgbClr>
+              </w14:solidFill>
+            </w14:textFill>
+          </w:rPr>
+          <w:t xml:space="preserve"> IDE</w:t>
+        </w:r>
+      </w:hyperlink>
+      <w:r>
+        <w:rPr>
+          <w:rFonts w:asciiTheme="minorBidi" w:hAnsiTheme="minorBidi" w:cstheme="minorBidi"/>
+          <w:color w:val="000000" w:themeColor="text1"/>
+        </w:rPr>
+        <w:t>, because it writes notes when your code syntax isn’t follow the convention rules.</w:t>
       </w:r>
     </w:p>
     <w:p>
@@ -2682,6 +3655,7 @@
           <w:lang w:eastAsia="ko-KR"/>
         </w:rPr>
       </w:pPr>
+      <w:proofErr w:type="spellStart"/>
       <w:r>
         <w:rPr>
           <w:rFonts w:asciiTheme="minorBidi" w:hAnsiTheme="minorBidi" w:cstheme="minorBidi"/>
@@ -2691,6 +3665,7 @@
         </w:rPr>
         <w:t>Init</w:t>
       </w:r>
+      <w:proofErr w:type="spellEnd"/>
     </w:p>
     <w:p>
       <w:pPr>
@@ -2706,6 +3681,7 @@
           <w:lang w:eastAsia="ko-KR"/>
         </w:rPr>
       </w:pPr>
+      <w:proofErr w:type="spellStart"/>
       <w:r>
         <w:rPr>
           <w:rFonts w:asciiTheme="minorBidi" w:hAnsiTheme="minorBidi" w:cstheme="minorBidi"/>
@@ -2715,6 +3691,7 @@
         </w:rPr>
         <w:t>lab_equipment</w:t>
       </w:r>
+      <w:proofErr w:type="spellEnd"/>
     </w:p>
     <w:p>
       <w:pPr>
@@ -2805,10 +3782,14 @@
         <w:pStyle w:val="Heading3"/>
       </w:pPr>
       <w:bookmarkStart w:id="24" w:name="_Toc472861109"/>
+      <w:proofErr w:type="spellStart"/>
+      <w:proofErr w:type="gramStart"/>
       <w:r>
         <w:t>init</w:t>
       </w:r>
       <w:bookmarkEnd w:id="24"/>
+      <w:proofErr w:type="spellEnd"/>
+      <w:proofErr w:type="gramEnd"/>
     </w:p>
     <w:p>
       <w:pPr>
@@ -2823,7 +3804,23 @@
           <w:rFonts w:asciiTheme="minorBidi" w:hAnsiTheme="minorBidi" w:cstheme="minorBidi"/>
           <w:lang w:eastAsia="ko-KR"/>
         </w:rPr>
-        <w:t>The init file</w:t>
+        <w:t xml:space="preserve">The </w:t>
+      </w:r>
+      <w:proofErr w:type="spellStart"/>
+      <w:r>
+        <w:rPr>
+          <w:rFonts w:asciiTheme="minorBidi" w:hAnsiTheme="minorBidi" w:cstheme="minorBidi"/>
+          <w:lang w:eastAsia="ko-KR"/>
+        </w:rPr>
+        <w:t>init</w:t>
+      </w:r>
+      <w:proofErr w:type="spellEnd"/>
+      <w:r>
+        <w:rPr>
+          <w:rFonts w:asciiTheme="minorBidi" w:hAnsiTheme="minorBidi" w:cstheme="minorBidi"/>
+          <w:lang w:eastAsia="ko-KR"/>
+        </w:rPr>
+        <w:t xml:space="preserve"> file</w:t>
       </w:r>
       <w:r>
         <w:rPr>
@@ -2837,7 +3834,23 @@
           <w:rFonts w:asciiTheme="minorBidi" w:hAnsiTheme="minorBidi" w:cstheme="minorBidi"/>
           <w:lang w:eastAsia="ko-KR"/>
         </w:rPr>
-        <w:t>exact date), define constants (like GPIB address, folder name, etc..).</w:t>
+        <w:t>exact date), define constants (like GPIB address, folder name, etc</w:t>
+      </w:r>
+      <w:proofErr w:type="gramStart"/>
+      <w:r>
+        <w:rPr>
+          <w:rFonts w:asciiTheme="minorBidi" w:hAnsiTheme="minorBidi" w:cstheme="minorBidi"/>
+          <w:lang w:eastAsia="ko-KR"/>
+        </w:rPr>
+        <w:t>..)</w:t>
+      </w:r>
+      <w:proofErr w:type="gramEnd"/>
+      <w:r>
+        <w:rPr>
+          <w:rFonts w:asciiTheme="minorBidi" w:hAnsiTheme="minorBidi" w:cstheme="minorBidi"/>
+          <w:lang w:eastAsia="ko-KR"/>
+        </w:rPr>
+        <w:t>.</w:t>
       </w:r>
       <w:r>
         <w:rPr>
@@ -2860,14 +3873,62 @@
           <w:rFonts w:asciiTheme="minorBidi" w:hAnsiTheme="minorBidi" w:cstheme="minorBidi"/>
           <w:lang w:eastAsia="ko-KR"/>
         </w:rPr>
-        <w:t xml:space="preserve">Every user should change the ‘init’ file for his/her needs: importing the needed libraries, set the folder and test names, set the GPIB of TCP/IP address of the </w:t>
+        <w:t>Every user should change the ‘</w:t>
+      </w:r>
+      <w:proofErr w:type="spellStart"/>
+      <w:r>
+        <w:rPr>
+          <w:rFonts w:asciiTheme="minorBidi" w:hAnsiTheme="minorBidi" w:cstheme="minorBidi"/>
+          <w:lang w:eastAsia="ko-KR"/>
+        </w:rPr>
+        <w:t>init</w:t>
+      </w:r>
+      <w:proofErr w:type="spellEnd"/>
+      <w:r>
+        <w:rPr>
+          <w:rFonts w:asciiTheme="minorBidi" w:hAnsiTheme="minorBidi" w:cstheme="minorBidi"/>
+          <w:lang w:eastAsia="ko-KR"/>
+        </w:rPr>
+        <w:t xml:space="preserve">’ file for his/her needs: importing the needed libraries, set the folder and test names, set the GPIB of TCP/IP address of the </w:t>
       </w:r>
       <w:r>
         <w:rPr>
           <w:rFonts w:asciiTheme="minorBidi" w:hAnsiTheme="minorBidi" w:cstheme="minorBidi"/>
           <w:lang w:eastAsia="ko-KR"/>
         </w:rPr>
-        <w:t>devices in use, set the path of the app.cmm file for the Lauterbach initialization of the chip.</w:t>
+        <w:t xml:space="preserve">devices in use, set the path of the </w:t>
+      </w:r>
+      <w:proofErr w:type="spellStart"/>
+      <w:r>
+        <w:rPr>
+          <w:rFonts w:asciiTheme="minorBidi" w:hAnsiTheme="minorBidi" w:cstheme="minorBidi"/>
+          <w:lang w:eastAsia="ko-KR"/>
+        </w:rPr>
+        <w:t>app.cmm</w:t>
+      </w:r>
+      <w:proofErr w:type="spellEnd"/>
+      <w:r>
+        <w:rPr>
+          <w:rFonts w:asciiTheme="minorBidi" w:hAnsiTheme="minorBidi" w:cstheme="minorBidi"/>
+          <w:lang w:eastAsia="ko-KR"/>
+        </w:rPr>
+        <w:t xml:space="preserve"> file for the </w:t>
+      </w:r>
+      <w:proofErr w:type="spellStart"/>
+      <w:r>
+        <w:rPr>
+          <w:rFonts w:asciiTheme="minorBidi" w:hAnsiTheme="minorBidi" w:cstheme="minorBidi"/>
+          <w:lang w:eastAsia="ko-KR"/>
+        </w:rPr>
+        <w:t>Lauterbach</w:t>
+      </w:r>
+      <w:proofErr w:type="spellEnd"/>
+      <w:r>
+        <w:rPr>
+          <w:rFonts w:asciiTheme="minorBidi" w:hAnsiTheme="minorBidi" w:cstheme="minorBidi"/>
+          <w:lang w:eastAsia="ko-KR"/>
+        </w:rPr>
+        <w:t xml:space="preserve"> initialization of the chip.</w:t>
       </w:r>
       <w:r>
         <w:rPr>
@@ -2894,6 +3955,7 @@
         <w:pStyle w:val="Heading3"/>
       </w:pPr>
       <w:bookmarkStart w:id="25" w:name="_Toc472861110"/>
+      <w:proofErr w:type="spellStart"/>
       <w:r>
         <w:t>l</w:t>
       </w:r>
@@ -2901,6 +3963,7 @@
         <w:t>ab_equipment</w:t>
       </w:r>
       <w:bookmarkEnd w:id="25"/>
+      <w:proofErr w:type="spellEnd"/>
     </w:p>
     <w:p>
       <w:pPr>
@@ -2913,13 +3976,23 @@
           <w:w w:val="0"/>
         </w:rPr>
       </w:pPr>
+      <w:proofErr w:type="spellStart"/>
       <w:r>
         <w:rPr>
           <w:rFonts w:ascii="Arial" w:hAnsi="Arial" w:cs="Arial"/>
           <w:color w:val="000000"/>
           <w:w w:val="0"/>
         </w:rPr>
-        <w:t>Lab_equipment file gives basic operation functions, for controlling lab equipment, including:</w:t>
+        <w:t>Lab_equipment</w:t>
+      </w:r>
+      <w:proofErr w:type="spellEnd"/>
+      <w:r>
+        <w:rPr>
+          <w:rFonts w:ascii="Arial" w:hAnsi="Arial" w:cs="Arial"/>
+          <w:color w:val="000000"/>
+          <w:w w:val="0"/>
+        </w:rPr>
+        <w:t xml:space="preserve"> file gives basic operation functions, for controlling lab equipment, including:</w:t>
       </w:r>
     </w:p>
     <w:p>
@@ -2939,7 +4012,25 @@
           <w:color w:val="000000"/>
           <w:w w:val="0"/>
         </w:rPr>
-        <w:t xml:space="preserve">Power supply, multimeter, electronic load, frequency counter, signal generator and ovens. </w:t>
+        <w:t xml:space="preserve">Power supply, </w:t>
+      </w:r>
+      <w:proofErr w:type="spellStart"/>
+      <w:r>
+        <w:rPr>
+          <w:rFonts w:ascii="Arial" w:hAnsi="Arial" w:cs="Arial"/>
+          <w:color w:val="000000"/>
+          <w:w w:val="0"/>
+        </w:rPr>
+        <w:t>multimeter</w:t>
+      </w:r>
+      <w:proofErr w:type="spellEnd"/>
+      <w:r>
+        <w:rPr>
+          <w:rFonts w:ascii="Arial" w:hAnsi="Arial" w:cs="Arial"/>
+          <w:color w:val="000000"/>
+          <w:w w:val="0"/>
+        </w:rPr>
+        <w:t xml:space="preserve">, electronic load, frequency counter, signal generator and ovens. </w:t>
       </w:r>
     </w:p>
     <w:p>
@@ -3317,10 +4408,12 @@
         <w:pStyle w:val="Heading3"/>
       </w:pPr>
       <w:bookmarkStart w:id="26" w:name="_Toc472861111"/>
+      <w:proofErr w:type="gramStart"/>
       <w:r>
         <w:t>devices</w:t>
       </w:r>
       <w:bookmarkEnd w:id="26"/>
+      <w:proofErr w:type="gramEnd"/>
     </w:p>
     <w:p>
       <w:pPr>
@@ -3333,13 +4426,41 @@
           <w:w w:val="0"/>
         </w:rPr>
       </w:pPr>
+      <w:proofErr w:type="gramStart"/>
       <w:r>
         <w:rPr>
           <w:rFonts w:ascii="Arial" w:hAnsi="Arial" w:cs="Arial"/>
           <w:color w:val="000000"/>
           <w:w w:val="0"/>
         </w:rPr>
-        <w:t>devices module supplying two types of communication with DSP’s products: UART connection, and Lauterbach debugger.</w:t>
+        <w:t>devices</w:t>
+      </w:r>
+      <w:proofErr w:type="gramEnd"/>
+      <w:r>
+        <w:rPr>
+          <w:rFonts w:ascii="Arial" w:hAnsi="Arial" w:cs="Arial"/>
+          <w:color w:val="000000"/>
+          <w:w w:val="0"/>
+        </w:rPr>
+        <w:t xml:space="preserve"> module supplying two types of communication with DSP’s products: UART connection, and </w:t>
+      </w:r>
+      <w:proofErr w:type="spellStart"/>
+      <w:r>
+        <w:rPr>
+          <w:rFonts w:ascii="Arial" w:hAnsi="Arial" w:cs="Arial"/>
+          <w:color w:val="000000"/>
+          <w:w w:val="0"/>
+        </w:rPr>
+        <w:t>Lauterbach</w:t>
+      </w:r>
+      <w:proofErr w:type="spellEnd"/>
+      <w:r>
+        <w:rPr>
+          <w:rFonts w:ascii="Arial" w:hAnsi="Arial" w:cs="Arial"/>
+          <w:color w:val="000000"/>
+          <w:w w:val="0"/>
+        </w:rPr>
+        <w:t xml:space="preserve"> debugger.</w:t>
       </w:r>
     </w:p>
     <w:p>
@@ -3359,14 +4480,32 @@
           <w:color w:val="000000"/>
           <w:w w:val="0"/>
         </w:rPr>
-        <w:t>In the meantime, the UartDevice class is designed only for the DBM series, and when initializing an attribute of this class, it is necessary to insert the chip’s name</w:t>
+        <w:t xml:space="preserve">In the meantime, the </w:t>
       </w:r>
+      <w:proofErr w:type="spellStart"/>
       <w:r>
         <w:rPr>
           <w:rFonts w:ascii="Arial" w:hAnsi="Arial" w:cs="Arial"/>
           <w:color w:val="000000"/>
           <w:w w:val="0"/>
         </w:rPr>
+        <w:t>UartDevice</w:t>
+      </w:r>
+      <w:proofErr w:type="spellEnd"/>
+      <w:r>
+        <w:rPr>
+          <w:rFonts w:ascii="Arial" w:hAnsi="Arial" w:cs="Arial"/>
+          <w:color w:val="000000"/>
+          <w:w w:val="0"/>
+        </w:rPr>
+        <w:t xml:space="preserve"> class is designed only for the DBM series, and when initializing an attribute of this class, it is necessary to insert the chip’s name</w:t>
+      </w:r>
+      <w:r>
+        <w:rPr>
+          <w:rFonts w:ascii="Arial" w:hAnsi="Arial" w:cs="Arial"/>
+          <w:color w:val="000000"/>
+          <w:w w:val="0"/>
+        </w:rPr>
         <w:t xml:space="preserve"> (like ‘DBMD2’)</w:t>
       </w:r>
       <w:r>
@@ -3383,16 +4522,26 @@
           <w:color w:val="000000"/>
           <w:w w:val="0"/>
         </w:rPr>
-        <w:t>version of the DBM</w:t>
+        <w:t xml:space="preserve">version of the </w:t>
       </w:r>
+      <w:proofErr w:type="spellStart"/>
       <w:r>
         <w:rPr>
           <w:rFonts w:ascii="Arial" w:hAnsi="Arial" w:cs="Arial"/>
           <w:color w:val="000000"/>
           <w:w w:val="0"/>
         </w:rPr>
+        <w:t>DBM</w:t>
+      </w:r>
+      <w:r>
+        <w:rPr>
+          <w:rFonts w:ascii="Arial" w:hAnsi="Arial" w:cs="Arial"/>
+          <w:color w:val="000000"/>
+          <w:w w:val="0"/>
+        </w:rPr>
         <w:t>x</w:t>
       </w:r>
+      <w:proofErr w:type="spellEnd"/>
       <w:r>
         <w:rPr>
           <w:rFonts w:ascii="Arial" w:hAnsi="Arial" w:cs="Arial"/>
@@ -3419,15 +4568,69 @@
           <w:color w:val="000000"/>
           <w:w w:val="0"/>
         </w:rPr>
-        <w:t xml:space="preserve">In order to work with the Lauterbach class, one should make sure he have the T32 directory in the path: ‘C:\T32’, and also </w:t>
+        <w:t xml:space="preserve">In order to work with the </w:t>
       </w:r>
+      <w:proofErr w:type="spellStart"/>
       <w:r>
         <w:rPr>
           <w:rFonts w:ascii="Arial" w:hAnsi="Arial" w:cs="Arial"/>
           <w:color w:val="000000"/>
           <w:w w:val="0"/>
         </w:rPr>
-        <w:t>the python-api files saved in</w:t>
+        <w:t>Lauterbach</w:t>
+      </w:r>
+      <w:proofErr w:type="spellEnd"/>
+      <w:r>
+        <w:rPr>
+          <w:rFonts w:ascii="Arial" w:hAnsi="Arial" w:cs="Arial"/>
+          <w:color w:val="000000"/>
+          <w:w w:val="0"/>
+        </w:rPr>
+        <w:t xml:space="preserve"> class, one should make sure he have the T32 directory in the path: ‘C</w:t>
+      </w:r>
+      <w:proofErr w:type="gramStart"/>
+      <w:r>
+        <w:rPr>
+          <w:rFonts w:ascii="Arial" w:hAnsi="Arial" w:cs="Arial"/>
+          <w:color w:val="000000"/>
+          <w:w w:val="0"/>
+        </w:rPr>
+        <w:t>:\</w:t>
+      </w:r>
+      <w:proofErr w:type="gramEnd"/>
+      <w:r>
+        <w:rPr>
+          <w:rFonts w:ascii="Arial" w:hAnsi="Arial" w:cs="Arial"/>
+          <w:color w:val="000000"/>
+          <w:w w:val="0"/>
+        </w:rPr>
+        <w:t xml:space="preserve">T32’, and also </w:t>
+      </w:r>
+      <w:r>
+        <w:rPr>
+          <w:rFonts w:ascii="Arial" w:hAnsi="Arial" w:cs="Arial"/>
+          <w:color w:val="000000"/>
+          <w:w w:val="0"/>
+        </w:rPr>
+        <w:t>the python-</w:t>
+      </w:r>
+      <w:proofErr w:type="spellStart"/>
+      <w:r>
+        <w:rPr>
+          <w:rFonts w:ascii="Arial" w:hAnsi="Arial" w:cs="Arial"/>
+          <w:color w:val="000000"/>
+          <w:w w:val="0"/>
+        </w:rPr>
+        <w:t>api</w:t>
+      </w:r>
+      <w:proofErr w:type="spellEnd"/>
+      <w:r>
+        <w:rPr>
+          <w:rFonts w:ascii="Arial" w:hAnsi="Arial" w:cs="Arial"/>
+          <w:color w:val="000000"/>
+          <w:w w:val="0"/>
+        </w:rPr>
+        <w:t xml:space="preserve"> files saved in</w:t>
       </w:r>
       <w:r>
         <w:rPr>
@@ -3463,10 +4666,12 @@
         <w:pStyle w:val="Heading3"/>
       </w:pPr>
       <w:bookmarkStart w:id="27" w:name="_Toc472861112"/>
+      <w:proofErr w:type="gramStart"/>
       <w:r>
         <w:t>utilities</w:t>
       </w:r>
       <w:bookmarkEnd w:id="27"/>
+      <w:proofErr w:type="gramEnd"/>
     </w:p>
     <w:p>
       <w:pPr>
@@ -3477,12 +4682,21 @@
           <w:lang w:eastAsia="ko-KR"/>
         </w:rPr>
       </w:pPr>
+      <w:proofErr w:type="gramStart"/>
       <w:r>
         <w:rPr>
           <w:rFonts w:asciiTheme="minorBidi" w:hAnsiTheme="minorBidi" w:cstheme="minorBidi"/>
           <w:lang w:eastAsia="ko-KR"/>
         </w:rPr>
-        <w:t xml:space="preserve">utilities module supplying general </w:t>
+        <w:t>utilities</w:t>
+      </w:r>
+      <w:proofErr w:type="gramEnd"/>
+      <w:r>
+        <w:rPr>
+          <w:rFonts w:asciiTheme="minorBidi" w:hAnsiTheme="minorBidi" w:cstheme="minorBidi"/>
+          <w:lang w:eastAsia="ko-KR"/>
+        </w:rPr>
+        <w:t xml:space="preserve"> module supplying general </w:t>
       </w:r>
       <w:r>
         <w:rPr>
@@ -3512,9 +4726,9 @@
       </w:pPr>
     </w:p>
     <w:sectPr>
-      <w:headerReference w:type="even" r:id="rId13"/>
-      <w:headerReference w:type="default" r:id="rId14"/>
-      <w:headerReference w:type="first" r:id="rId15"/>
+      <w:headerReference w:type="even" r:id="rId14"/>
+      <w:headerReference w:type="default" r:id="rId15"/>
+      <w:headerReference w:type="first" r:id="rId16"/>
       <w:footnotePr>
         <w:pos w:val="beneathText"/>
         <w:numRestart w:val="eachPage"/>
@@ -3702,7 +4916,15 @@
               <w:sz w:val="18"/>
               <w:szCs w:val="18"/>
             </w:rPr>
-            <w:t>Version 1.0</w:t>
+            <w:t>Version 1.</w:t>
+          </w:r>
+          <w:r>
+            <w:rPr>
+              <w:rFonts w:asciiTheme="minorBidi" w:hAnsiTheme="minorBidi" w:cstheme="minorBidi"/>
+              <w:sz w:val="18"/>
+              <w:szCs w:val="18"/>
+            </w:rPr>
+            <w:t>1</w:t>
           </w:r>
           <w:r>
             <w:rPr>
@@ -4283,21 +5505,11 @@
               <w:tab w:val="left" w:pos="1758"/>
             </w:tabs>
           </w:pPr>
-          <w:r>
-            <w:fldChar w:fldCharType="begin"/>
-          </w:r>
-          <w:r>
-            <w:instrText xml:space="preserve"> DOCPROPERTY "DocProdVer" </w:instrText>
-          </w:r>
-          <w:r>
-            <w:fldChar w:fldCharType="separate"/>
-          </w:r>
-          <w:r>
-            <w:t>Version 0.1</w:t>
-          </w:r>
-          <w:r>
-            <w:fldChar w:fldCharType="end"/>
-          </w:r>
+          <w:fldSimple w:instr=" DOCPROPERTY &quot;DocProdVer&quot; ">
+            <w:r>
+              <w:t>Version 0.1</w:t>
+            </w:r>
+          </w:fldSimple>
           <w:r>
             <w:tab/>
           </w:r>
@@ -4311,21 +5523,11 @@
           <w:pPr>
             <w:jc w:val="center"/>
           </w:pPr>
-          <w:r>
-            <w:fldChar w:fldCharType="begin"/>
-          </w:r>
-          <w:r>
-            <w:instrText xml:space="preserve"> DOCPROPERTY  DocProduct  \* MERGEFORMAT </w:instrText>
-          </w:r>
-          <w:r>
-            <w:fldChar w:fldCharType="separate"/>
-          </w:r>
-          <w:r>
-            <w:t>PMU Block Validation</w:t>
-          </w:r>
-          <w:r>
-            <w:fldChar w:fldCharType="end"/>
-          </w:r>
+          <w:fldSimple w:instr=" DOCPROPERTY  DocProduct  \* MERGEFORMAT ">
+            <w:r>
+              <w:t>PMU Block Validation</w:t>
+            </w:r>
+          </w:fldSimple>
           <w:r>
             <w:t xml:space="preserve"> </w:t>
           </w:r>
@@ -4339,21 +5541,11 @@
           <w:pPr>
             <w:jc w:val="right"/>
           </w:pPr>
-          <w:r>
-            <w:fldChar w:fldCharType="begin"/>
-          </w:r>
-          <w:r>
-            <w:instrText xml:space="preserve"> DOCPROPERTY  Subject  \* MERGEFORMAT </w:instrText>
-          </w:r>
-          <w:r>
-            <w:fldChar w:fldCharType="separate"/>
-          </w:r>
-          <w:r>
-            <w:t>Table of Contents</w:t>
-          </w:r>
-          <w:r>
-            <w:fldChar w:fldCharType="end"/>
-          </w:r>
+          <w:fldSimple w:instr=" DOCPROPERTY  Subject  \* MERGEFORMAT ">
+            <w:r>
+              <w:t>Table of Contents</w:t>
+            </w:r>
+          </w:fldSimple>
         </w:p>
       </w:tc>
     </w:tr>
@@ -4897,7 +6089,7 @@
               <w:sz w:val="16"/>
               <w:szCs w:val="16"/>
             </w:rPr>
-            <w:t>7</w:t>
+            <w:t>5</w:t>
           </w:r>
           <w:r>
             <w:rPr>
@@ -5007,21 +6199,11 @@
           <w:tcW w:w="2428" w:type="dxa"/>
         </w:tcPr>
         <w:p>
-          <w:r>
-            <w:fldChar w:fldCharType="begin"/>
-          </w:r>
-          <w:r>
-            <w:instrText xml:space="preserve"> DOCPROPERTY "DocProdVer" </w:instrText>
-          </w:r>
-          <w:r>
-            <w:fldChar w:fldCharType="separate"/>
-          </w:r>
-          <w:r>
-            <w:t>Version 0.1</w:t>
-          </w:r>
-          <w:r>
-            <w:fldChar w:fldCharType="end"/>
-          </w:r>
+          <w:fldSimple w:instr=" DOCPROPERTY &quot;DocProdVer&quot; ">
+            <w:r>
+              <w:t>Version 0.1</w:t>
+            </w:r>
+          </w:fldSimple>
         </w:p>
       </w:tc>
       <w:tc>
@@ -5032,21 +6214,11 @@
           <w:pPr>
             <w:jc w:val="center"/>
           </w:pPr>
-          <w:r>
-            <w:fldChar w:fldCharType="begin"/>
-          </w:r>
-          <w:r>
-            <w:instrText xml:space="preserve"> DOCPROPERTY  DocProduct  \* MERGEFORMAT </w:instrText>
-          </w:r>
-          <w:r>
-            <w:fldChar w:fldCharType="separate"/>
-          </w:r>
-          <w:r>
-            <w:t>PMU Block Validation</w:t>
-          </w:r>
-          <w:r>
-            <w:fldChar w:fldCharType="end"/>
-          </w:r>
+          <w:fldSimple w:instr=" DOCPROPERTY  DocProduct  \* MERGEFORMAT ">
+            <w:r>
+              <w:t>PMU Block Validation</w:t>
+            </w:r>
+          </w:fldSimple>
           <w:r>
             <w:t xml:space="preserve"> </w:t>
           </w:r>
@@ -39209,7 +40381,7 @@
 </file>
 
 <file path=customXml/itemProps1.xml><?xml version="1.0" encoding="utf-8"?>
-<ds:datastoreItem xmlns:ds="http://schemas.openxmlformats.org/officeDocument/2006/customXml" ds:itemID="{429580C4-2789-4A57-A7E1-58D3602D0C6A}">
+<ds:datastoreItem xmlns:ds="http://schemas.openxmlformats.org/officeDocument/2006/customXml" ds:itemID="{87CBDBDF-765E-4A70-9973-62FF66F0E9DE}">
   <ds:schemaRefs>
     <ds:schemaRef ds:uri="http://schemas.openxmlformats.org/officeDocument/2006/bibliography"/>
   </ds:schemaRefs>

</xml_diff>